<commit_message>
step 10 : add notes and improve video
</commit_message>
<xml_diff>
--- a/notes/video_context.docx
+++ b/notes/video_context.docx
@@ -5,8 +5,10 @@
     <w:p>
       <w:pPr>
         <w:rPr>
-          <w:sz w:val="36"/>
-          <w:szCs w:val="36"/>
+          <w:rFonts w:hint="cs"/>
+          <w:sz w:val="36"/>
+          <w:szCs w:val="36"/>
+          <w:rtl/>
           <w:lang w:bidi="fa-IR"/>
         </w:rPr>
       </w:pPr>
@@ -59,8 +61,10 @@
     <w:p>
       <w:pPr>
         <w:rPr>
-          <w:sz w:val="36"/>
-          <w:szCs w:val="36"/>
+          <w:rFonts w:hint="cs"/>
+          <w:sz w:val="36"/>
+          <w:szCs w:val="36"/>
+          <w:rtl/>
           <w:lang w:bidi="fa-IR"/>
         </w:rPr>
       </w:pPr>
@@ -150,7 +154,35 @@
           <w:szCs w:val="36"/>
           <w:lang w:bidi="fa-IR"/>
         </w:rPr>
-        <w:t>Throughout this video, we will assume that X is a vector space over the field k, where k can be either the real numbers or the complex numbers.</w:t>
+        <w:t>Note that</w:t>
+      </w:r>
+      <w:r>
+        <w:rPr>
+          <w:rFonts w:hint="cs"/>
+          <w:sz w:val="36"/>
+          <w:szCs w:val="36"/>
+          <w:rtl/>
+          <w:lang w:bidi="fa-IR"/>
+        </w:rPr>
+        <w:t xml:space="preserve"> </w:t>
+      </w:r>
+      <w:proofErr w:type="gramStart"/>
+      <w:r>
+        <w:rPr>
+          <w:sz w:val="36"/>
+          <w:szCs w:val="36"/>
+          <w:lang w:bidi="fa-IR"/>
+        </w:rPr>
+        <w:t>Throughout</w:t>
+      </w:r>
+      <w:proofErr w:type="gramEnd"/>
+      <w:r>
+        <w:rPr>
+          <w:sz w:val="36"/>
+          <w:szCs w:val="36"/>
+          <w:lang w:bidi="fa-IR"/>
+        </w:rPr>
+        <w:t xml:space="preserve"> this video, we will assume that X is a vector space over the field k, where k can be either the real numbers or the complex numbers.</w:t>
       </w:r>
       <w:r>
         <w:rPr>
@@ -300,25 +332,7 @@
           <w:szCs w:val="36"/>
           <w:lang w:bidi="fa-IR"/>
         </w:rPr>
-        <w:t>A vector space X is said to be complete if every Cauchy sequence (</w:t>
-      </w:r>
-      <w:proofErr w:type="spellStart"/>
-      <w:r>
-        <w:rPr>
-          <w:sz w:val="36"/>
-          <w:szCs w:val="36"/>
-          <w:lang w:bidi="fa-IR"/>
-        </w:rPr>
-        <w:t>x_n</w:t>
-      </w:r>
-      <w:proofErr w:type="spellEnd"/>
-      <w:r>
-        <w:rPr>
-          <w:sz w:val="36"/>
-          <w:szCs w:val="36"/>
-          <w:lang w:bidi="fa-IR"/>
-        </w:rPr>
-        <w:t>) in X converges to a point in X.</w:t>
+        <w:t>A vector space X is said to be complete if every Cauchy sequence (x_n) in X converges to a point in X.</w:t>
       </w:r>
     </w:p>
     <w:p>
@@ -435,9 +449,9 @@
           <w:szCs w:val="36"/>
           <w:lang w:bidi="fa-IR"/>
         </w:rPr>
-        <w:t>(</w:t>
-      </w:r>
-      <w:proofErr w:type="spellStart"/>
+        <w:t xml:space="preserve">(x_n) is called a Cauchy sequence if for every ε greater than zero, there exists a natural number N such that for all </w:t>
+      </w:r>
+      <w:proofErr w:type="gramStart"/>
       <w:r>
         <w:rPr>
           <w:i/>
@@ -446,9 +460,9 @@
           <w:szCs w:val="36"/>
           <w:lang w:bidi="fa-IR"/>
         </w:rPr>
-        <w:t>x_n</w:t>
-      </w:r>
-      <w:proofErr w:type="spellEnd"/>
+        <w:t>m,n</w:t>
+      </w:r>
+      <w:proofErr w:type="gramEnd"/>
       <w:r>
         <w:rPr>
           <w:i/>
@@ -457,73 +471,7 @@
           <w:szCs w:val="36"/>
           <w:lang w:bidi="fa-IR"/>
         </w:rPr>
-        <w:t xml:space="preserve">) is called a Cauchy sequence if for every ε greater than zero, there exists a natural number N such that for all </w:t>
-      </w:r>
-      <w:proofErr w:type="spellStart"/>
-      <w:r>
-        <w:rPr>
-          <w:i/>
-          <w:iCs/>
-          <w:sz w:val="36"/>
-          <w:szCs w:val="36"/>
-          <w:lang w:bidi="fa-IR"/>
-        </w:rPr>
-        <w:t>m,n</w:t>
-      </w:r>
-      <w:proofErr w:type="spellEnd"/>
-      <w:r>
-        <w:rPr>
-          <w:i/>
-          <w:iCs/>
-          <w:sz w:val="36"/>
-          <w:szCs w:val="36"/>
-          <w:lang w:bidi="fa-IR"/>
-        </w:rPr>
-        <w:t xml:space="preserve"> greater than or equal to N, the distance between </w:t>
-      </w:r>
-      <w:proofErr w:type="spellStart"/>
-      <w:r>
-        <w:rPr>
-          <w:i/>
-          <w:iCs/>
-          <w:sz w:val="36"/>
-          <w:szCs w:val="36"/>
-          <w:lang w:bidi="fa-IR"/>
-        </w:rPr>
-        <w:t>x_n</w:t>
-      </w:r>
-      <w:proofErr w:type="spellEnd"/>
-      <w:r>
-        <w:rPr>
-          <w:i/>
-          <w:iCs/>
-          <w:sz w:val="36"/>
-          <w:szCs w:val="36"/>
-          <w:lang w:bidi="fa-IR"/>
-        </w:rPr>
-        <w:t xml:space="preserve"> and </w:t>
-      </w:r>
-      <w:proofErr w:type="spellStart"/>
-      <w:r>
-        <w:rPr>
-          <w:i/>
-          <w:iCs/>
-          <w:sz w:val="36"/>
-          <w:szCs w:val="36"/>
-          <w:lang w:bidi="fa-IR"/>
-        </w:rPr>
-        <w:t>x_m</w:t>
-      </w:r>
-      <w:proofErr w:type="spellEnd"/>
-      <w:r>
-        <w:rPr>
-          <w:i/>
-          <w:iCs/>
-          <w:sz w:val="36"/>
-          <w:szCs w:val="36"/>
-          <w:lang w:bidi="fa-IR"/>
-        </w:rPr>
-        <w:t xml:space="preserve"> is less than ε.</w:t>
+        <w:t xml:space="preserve"> greater than or equal to N, the distance between x_n and x_m is less than ε.</w:t>
       </w:r>
     </w:p>
     <w:p>
@@ -562,8 +510,10 @@
     <w:p>
       <w:pPr>
         <w:rPr>
-          <w:sz w:val="36"/>
-          <w:szCs w:val="36"/>
+          <w:rFonts w:hint="cs"/>
+          <w:sz w:val="36"/>
+          <w:szCs w:val="36"/>
+          <w:rtl/>
           <w:lang w:bidi="fa-IR"/>
         </w:rPr>
       </w:pPr>
@@ -574,6 +524,14 @@
           <w:lang w:bidi="fa-IR"/>
         </w:rPr>
         <w:t>At the same time, we know that every convergent sequence is necessarily a Cauchy sequence, but not every Cauchy sequence is guaranteed to converge</w:t>
+      </w:r>
+      <w:r>
+        <w:rPr>
+          <w:sz w:val="36"/>
+          <w:szCs w:val="36"/>
+          <w:lang w:bidi="fa-IR"/>
+        </w:rPr>
+        <w:t>.</w:t>
       </w:r>
     </w:p>
     <w:p>
@@ -776,7 +734,16 @@
           <w:lang w:bidi="fa-IR"/>
         </w:rPr>
         <w:br/>
-        <w:t>Then, (X,</w:t>
+        <w:t>Then, (</w:t>
+      </w:r>
+      <w:proofErr w:type="gramStart"/>
+      <w:r>
+        <w:rPr>
+          <w:sz w:val="36"/>
+          <w:szCs w:val="36"/>
+          <w:lang w:bidi="fa-IR"/>
+        </w:rPr>
+        <w:t>X,</w:t>
       </w:r>
       <w:r>
         <w:rPr>
@@ -785,7 +752,17 @@
           <w:szCs w:val="36"/>
           <w:lang w:bidi="fa-IR"/>
         </w:rPr>
-        <w:t>∥⋅∥</w:t>
+        <w:t>∥</w:t>
+      </w:r>
+      <w:proofErr w:type="gramEnd"/>
+      <w:r>
+        <w:rPr>
+          <w:rFonts w:ascii="Cambria Math" w:hAnsi="Cambria Math" w:cs="Cambria Math"/>
+          <w:sz w:val="36"/>
+          <w:szCs w:val="36"/>
+          <w:lang w:bidi="fa-IR"/>
+        </w:rPr>
+        <w:t>⋅∥</w:t>
       </w:r>
       <w:r>
         <w:rPr>
@@ -1001,6 +978,7 @@
         </w:rPr>
         <w:t>→</w:t>
       </w:r>
+      <w:proofErr w:type="gramStart"/>
       <w:r>
         <w:rPr>
           <w:sz w:val="36"/>
@@ -1027,13 +1005,14 @@
         </w:rPr>
         <w:t xml:space="preserve"> (</w:t>
       </w:r>
-      <w:r>
-        <w:rPr>
-          <w:sz w:val="36"/>
-          <w:szCs w:val="36"/>
-          <w:lang w:bidi="fa-IR"/>
-        </w:rPr>
-        <w:t>The norm, denoted by double bars, is a function from X to the real numbers</w:t>
+      <w:proofErr w:type="gramEnd"/>
+      <w:r>
+        <w:rPr>
+          <w:sz w:val="36"/>
+          <w:szCs w:val="36"/>
+          <w:lang w:bidi="fa-IR"/>
+        </w:rPr>
+        <w:t>denoted by double bars, from X to the real numbers</w:t>
       </w:r>
       <w:r>
         <w:rPr>
@@ -1049,42 +1028,15 @@
           <w:szCs w:val="36"/>
           <w:lang w:bidi="fa-IR"/>
         </w:rPr>
-        <w:t xml:space="preserve"> that satisfies the following properties for all </w:t>
-      </w:r>
-      <w:proofErr w:type="spellStart"/>
-      <w:r>
-        <w:rPr>
-          <w:sz w:val="36"/>
-          <w:szCs w:val="36"/>
-          <w:lang w:bidi="fa-IR"/>
-        </w:rPr>
-        <w:t>x,y</w:t>
-      </w:r>
-      <w:r>
-        <w:rPr>
-          <w:rFonts w:ascii="Cambria Math" w:hAnsi="Cambria Math" w:cs="Cambria Math"/>
-          <w:sz w:val="36"/>
-          <w:szCs w:val="36"/>
-          <w:lang w:bidi="fa-IR"/>
-        </w:rPr>
-        <w:t>∈</w:t>
-      </w:r>
-      <w:r>
-        <w:rPr>
-          <w:sz w:val="36"/>
-          <w:szCs w:val="36"/>
-          <w:lang w:bidi="fa-IR"/>
-        </w:rPr>
-        <w:t>X</w:t>
-      </w:r>
-      <w:proofErr w:type="spellEnd"/>
-      <w:r>
-        <w:rPr>
-          <w:sz w:val="36"/>
-          <w:szCs w:val="36"/>
-          <w:lang w:bidi="fa-IR"/>
-        </w:rPr>
-        <w:t xml:space="preserve"> (</w:t>
+        <w:t xml:space="preserve"> that satisfies the following properties </w:t>
+      </w:r>
+      <w:r>
+        <w:rPr>
+          <w:sz w:val="36"/>
+          <w:szCs w:val="36"/>
+          <w:lang w:bidi="fa-IR"/>
+        </w:rPr>
+        <w:t>(</w:t>
       </w:r>
       <w:r>
         <w:rPr>
@@ -1094,6 +1046,7 @@
         </w:rPr>
         <w:t>for all x and y in X</w:t>
       </w:r>
+      <w:proofErr w:type="gramStart"/>
       <w:r>
         <w:rPr>
           <w:sz w:val="36"/>
@@ -1108,66 +1061,16 @@
           <w:szCs w:val="36"/>
           <w:lang w:bidi="fa-IR"/>
         </w:rPr>
-        <w:t>, and all</w:t>
-      </w:r>
-      <w:r>
-        <w:rPr>
-          <w:sz w:val="36"/>
-          <w:szCs w:val="36"/>
-          <w:lang w:bidi="fa-IR"/>
-        </w:rPr>
-        <w:t xml:space="preserve"> </w:t>
-      </w:r>
-      <w:r>
-        <w:rPr>
-          <w:sz w:val="36"/>
-          <w:szCs w:val="36"/>
-          <w:lang w:bidi="fa-IR"/>
-        </w:rPr>
-        <w:t xml:space="preserve">scalars </w:t>
-      </w:r>
-      <w:proofErr w:type="spellStart"/>
-      <w:r>
-        <w:rPr>
-          <w:sz w:val="36"/>
-          <w:szCs w:val="36"/>
-          <w:lang w:bidi="fa-IR"/>
-        </w:rPr>
-        <w:t>λ</w:t>
-      </w:r>
-      <w:r>
-        <w:rPr>
-          <w:rFonts w:ascii="Cambria Math" w:hAnsi="Cambria Math" w:cs="Cambria Math"/>
-          <w:sz w:val="36"/>
-          <w:szCs w:val="36"/>
-          <w:lang w:bidi="fa-IR"/>
-        </w:rPr>
-        <w:t>∈</w:t>
-      </w:r>
-      <w:r>
-        <w:rPr>
-          <w:sz w:val="36"/>
-          <w:szCs w:val="36"/>
-          <w:lang w:bidi="fa-IR"/>
-        </w:rPr>
-        <w:t>R</w:t>
-      </w:r>
-      <w:proofErr w:type="spellEnd"/>
-      <w:r>
-        <w:rPr>
-          <w:sz w:val="36"/>
-          <w:szCs w:val="36"/>
-          <w:lang w:bidi="fa-IR"/>
-        </w:rPr>
-        <w:t xml:space="preserve"> or C</w:t>
-      </w:r>
-      <w:r>
-        <w:rPr>
-          <w:sz w:val="36"/>
-          <w:szCs w:val="36"/>
-          <w:lang w:bidi="fa-IR"/>
-        </w:rPr>
-        <w:t xml:space="preserve"> </w:t>
+        <w:t>,</w:t>
+      </w:r>
+      <w:proofErr w:type="gramEnd"/>
+      <w:r>
+        <w:rPr>
+          <w:sz w:val="36"/>
+          <w:szCs w:val="36"/>
+          <w:lang w:bidi="fa-IR"/>
+        </w:rPr>
+        <w:t xml:space="preserve"> and </w:t>
       </w:r>
       <w:r>
         <w:rPr>
@@ -1183,7 +1086,7 @@
           <w:szCs w:val="36"/>
           <w:lang w:bidi="fa-IR"/>
         </w:rPr>
-        <w:t xml:space="preserve">or any scalar λ in </w:t>
+        <w:t xml:space="preserve">any scalar λ in </w:t>
       </w:r>
       <w:r>
         <w:rPr>
@@ -1247,61 +1150,14 @@
           <w:szCs w:val="36"/>
           <w:lang w:bidi="fa-IR"/>
         </w:rPr>
-        <w:t>∥</w:t>
-      </w:r>
-      <w:r>
-        <w:rPr>
-          <w:sz w:val="36"/>
-          <w:szCs w:val="36"/>
-          <w:lang w:bidi="fa-IR"/>
-        </w:rPr>
-        <w:t>x</w:t>
-      </w:r>
-      <w:r>
-        <w:rPr>
-          <w:rFonts w:ascii="Cambria Math" w:hAnsi="Cambria Math" w:cs="Cambria Math"/>
-          <w:sz w:val="36"/>
-          <w:szCs w:val="36"/>
-          <w:lang w:bidi="fa-IR"/>
-        </w:rPr>
-        <w:t>∥</w:t>
-      </w:r>
-      <w:r>
-        <w:rPr>
-          <w:sz w:val="36"/>
-          <w:szCs w:val="36"/>
-          <w:lang w:bidi="fa-IR"/>
-        </w:rPr>
-        <w:t>=0</w:t>
-      </w:r>
-      <w:r>
-        <w:rPr>
-          <w:sz w:val="36"/>
-          <w:szCs w:val="36"/>
-          <w:lang w:bidi="fa-IR"/>
-        </w:rPr>
-        <w:t xml:space="preserve"> </w:t>
-      </w:r>
-      <w:r>
-        <w:rPr>
-          <w:sz w:val="36"/>
-          <w:szCs w:val="36"/>
-          <w:lang w:bidi="fa-IR"/>
-        </w:rPr>
-        <w:t>if and only if x=</w:t>
-      </w:r>
-      <w:r>
-        <w:rPr>
-          <w:sz w:val="36"/>
-          <w:szCs w:val="36"/>
-          <w:lang w:bidi="fa-IR"/>
-        </w:rPr>
-        <w:t>0</w:t>
-      </w:r>
-      <w:r>
-        <w:rPr>
-          <w:sz w:val="36"/>
-          <w:szCs w:val="36"/>
+        <w:t>The norm of x equals zero if and only if x equals zero</w:t>
+      </w:r>
+      <w:r>
+        <w:rPr>
+          <w:rFonts w:ascii="Cambria Math" w:hAnsi="Cambria Math" w:cs="Cambria Math" w:hint="cs"/>
+          <w:sz w:val="36"/>
+          <w:szCs w:val="36"/>
+          <w:rtl/>
           <w:lang w:bidi="fa-IR"/>
         </w:rPr>
         <w:t>.</w:t>
@@ -1363,113 +1219,17 @@
           <w:szCs w:val="36"/>
           <w:lang w:bidi="fa-IR"/>
         </w:rPr>
-        <w:t>∥</w:t>
-      </w:r>
-      <w:proofErr w:type="spellStart"/>
-      <w:r>
-        <w:rPr>
-          <w:rFonts w:ascii="Calibri" w:hAnsi="Calibri" w:cs="Calibri"/>
-          <w:sz w:val="36"/>
-          <w:szCs w:val="36"/>
-          <w:lang w:bidi="fa-IR"/>
-        </w:rPr>
-        <w:t>λ</w:t>
-      </w:r>
-      <w:r>
-        <w:rPr>
-          <w:sz w:val="36"/>
-          <w:szCs w:val="36"/>
-          <w:lang w:bidi="fa-IR"/>
-        </w:rPr>
-        <w:t>x</w:t>
-      </w:r>
-      <w:proofErr w:type="spellEnd"/>
-      <w:r>
-        <w:rPr>
-          <w:rFonts w:ascii="Cambria Math" w:hAnsi="Cambria Math" w:cs="Cambria Math"/>
-          <w:sz w:val="36"/>
-          <w:szCs w:val="36"/>
-          <w:lang w:bidi="fa-IR"/>
-        </w:rPr>
-        <w:t>∥</w:t>
-      </w:r>
-      <w:r>
-        <w:rPr>
-          <w:sz w:val="36"/>
-          <w:szCs w:val="36"/>
-          <w:lang w:bidi="fa-IR"/>
-        </w:rPr>
-        <w:t>=</w:t>
-      </w:r>
-      <w:r>
-        <w:rPr>
-          <w:rFonts w:ascii="Cambria Math" w:hAnsi="Cambria Math" w:cs="Cambria Math"/>
-          <w:sz w:val="36"/>
-          <w:szCs w:val="36"/>
-          <w:lang w:bidi="fa-IR"/>
-        </w:rPr>
-        <w:t>∣</w:t>
-      </w:r>
-      <w:r>
-        <w:rPr>
-          <w:rFonts w:ascii="Calibri" w:hAnsi="Calibri" w:cs="Calibri"/>
-          <w:sz w:val="36"/>
-          <w:szCs w:val="36"/>
-          <w:lang w:bidi="fa-IR"/>
-        </w:rPr>
-        <w:t>λ</w:t>
-      </w:r>
-      <w:r>
-        <w:rPr>
-          <w:rFonts w:ascii="Cambria Math" w:hAnsi="Cambria Math" w:cs="Cambria Math"/>
-          <w:sz w:val="36"/>
-          <w:szCs w:val="36"/>
-          <w:lang w:bidi="fa-IR"/>
-        </w:rPr>
-        <w:t>∣</w:t>
-      </w:r>
-      <w:r>
-        <w:rPr>
-          <w:rFonts w:ascii="Calibri" w:hAnsi="Calibri" w:cs="Calibri"/>
-          <w:sz w:val="36"/>
-          <w:szCs w:val="36"/>
-          <w:lang w:bidi="fa-IR"/>
-        </w:rPr>
-        <w:t> </w:t>
-      </w:r>
-      <w:r>
-        <w:rPr>
-          <w:rFonts w:ascii="Cambria Math" w:hAnsi="Cambria Math" w:cs="Cambria Math"/>
-          <w:sz w:val="36"/>
-          <w:szCs w:val="36"/>
-          <w:lang w:bidi="fa-IR"/>
-        </w:rPr>
-        <w:t>∥</w:t>
-      </w:r>
-      <w:r>
-        <w:rPr>
-          <w:sz w:val="36"/>
-          <w:szCs w:val="36"/>
-          <w:lang w:bidi="fa-IR"/>
-        </w:rPr>
-        <w:t>x</w:t>
-      </w:r>
-      <w:r>
-        <w:rPr>
-          <w:rFonts w:ascii="Cambria Math" w:hAnsi="Cambria Math" w:cs="Cambria Math"/>
-          <w:sz w:val="36"/>
-          <w:szCs w:val="36"/>
-          <w:lang w:bidi="fa-IR"/>
-        </w:rPr>
-        <w:t>∥</w:t>
-      </w:r>
-      <w:r>
-        <w:rPr>
-          <w:sz w:val="36"/>
-          <w:szCs w:val="36"/>
-          <w:lang w:bidi="fa-IR"/>
-        </w:rPr>
-        <w:t xml:space="preserve"> </w:t>
+        <w:t>The norm of lambda times x equals the absolute value of lambda times the norm of x</w:t>
+      </w:r>
+      <w:r>
+        <w:rPr>
+          <w:rFonts w:ascii="Cambria Math" w:hAnsi="Cambria Math" w:cs="Cambria Math" w:hint="cs"/>
+          <w:sz w:val="36"/>
+          <w:szCs w:val="36"/>
+          <w:rtl/>
+          <w:lang w:bidi="fa-IR"/>
+        </w:rPr>
+        <w:t>.</w:t>
       </w:r>
       <w:r>
         <w:rPr>
@@ -1487,7 +1247,27 @@
           <w:szCs w:val="36"/>
           <w:lang w:bidi="fa-IR"/>
         </w:rPr>
-        <w:t>Scaling a vector by a scalar scales its norm by the absolute value of that scalar.</w:t>
+        <w:t>Scaling a vector by a scalar</w:t>
+      </w:r>
+      <w:r>
+        <w:rPr>
+          <w:i/>
+          <w:iCs/>
+          <w:sz w:val="36"/>
+          <w:szCs w:val="36"/>
+          <w:lang w:bidi="fa-IR"/>
+        </w:rPr>
+        <w:t>,</w:t>
+      </w:r>
+      <w:r>
+        <w:rPr>
+          <w:i/>
+          <w:iCs/>
+          <w:sz w:val="36"/>
+          <w:szCs w:val="36"/>
+          <w:lang w:bidi="fa-IR"/>
+        </w:rPr>
+        <w:t xml:space="preserve"> scales its norm by the absolute value of that scalar.</w:t>
       </w:r>
     </w:p>
     <w:p>
@@ -1527,104 +1307,17 @@
           <w:szCs w:val="36"/>
           <w:lang w:bidi="fa-IR"/>
         </w:rPr>
-        <w:t>∥</w:t>
-      </w:r>
-      <w:proofErr w:type="spellStart"/>
-      <w:r>
-        <w:rPr>
-          <w:sz w:val="36"/>
-          <w:szCs w:val="36"/>
-          <w:lang w:bidi="fa-IR"/>
-        </w:rPr>
-        <w:t>x+y</w:t>
-      </w:r>
-      <w:proofErr w:type="spellEnd"/>
-      <w:r>
-        <w:rPr>
-          <w:rFonts w:ascii="Cambria Math" w:hAnsi="Cambria Math" w:cs="Cambria Math"/>
-          <w:sz w:val="36"/>
-          <w:szCs w:val="36"/>
-          <w:lang w:bidi="fa-IR"/>
-        </w:rPr>
-        <w:t>∥</w:t>
-      </w:r>
-      <w:r>
-        <w:rPr>
-          <w:rFonts w:ascii="Calibri" w:hAnsi="Calibri" w:cs="Calibri"/>
-          <w:sz w:val="36"/>
-          <w:szCs w:val="36"/>
-          <w:lang w:bidi="fa-IR"/>
-        </w:rPr>
-        <w:t>≤</w:t>
-      </w:r>
-      <w:r>
-        <w:rPr>
-          <w:rFonts w:ascii="Cambria Math" w:hAnsi="Cambria Math" w:cs="Cambria Math"/>
-          <w:sz w:val="36"/>
-          <w:szCs w:val="36"/>
-          <w:lang w:bidi="fa-IR"/>
-        </w:rPr>
-        <w:t>∥</w:t>
-      </w:r>
-      <w:r>
-        <w:rPr>
-          <w:sz w:val="36"/>
-          <w:szCs w:val="36"/>
-          <w:lang w:bidi="fa-IR"/>
-        </w:rPr>
-        <w:t>x</w:t>
-      </w:r>
-      <w:r>
-        <w:rPr>
-          <w:rFonts w:ascii="Cambria Math" w:hAnsi="Cambria Math" w:cs="Cambria Math"/>
-          <w:sz w:val="36"/>
-          <w:szCs w:val="36"/>
-          <w:lang w:bidi="fa-IR"/>
-        </w:rPr>
-        <w:t>∥</w:t>
-      </w:r>
-      <w:r>
-        <w:rPr>
-          <w:sz w:val="36"/>
-          <w:szCs w:val="36"/>
-          <w:lang w:bidi="fa-IR"/>
-        </w:rPr>
-        <w:t>+</w:t>
-      </w:r>
-      <w:r>
-        <w:rPr>
-          <w:rFonts w:ascii="Cambria Math" w:hAnsi="Cambria Math" w:cs="Cambria Math"/>
-          <w:sz w:val="36"/>
-          <w:szCs w:val="36"/>
-          <w:lang w:bidi="fa-IR"/>
-        </w:rPr>
-        <w:t>∥</w:t>
-      </w:r>
-      <w:r>
-        <w:rPr>
-          <w:sz w:val="36"/>
-          <w:szCs w:val="36"/>
-          <w:lang w:bidi="fa-IR"/>
-        </w:rPr>
-        <w:t>y</w:t>
-      </w:r>
-      <w:r>
-        <w:rPr>
-          <w:rFonts w:ascii="Cambria Math" w:hAnsi="Cambria Math" w:cs="Cambria Math"/>
-          <w:sz w:val="36"/>
-          <w:szCs w:val="36"/>
-          <w:lang w:bidi="fa-IR"/>
-        </w:rPr>
-        <w:t>∥</w:t>
-      </w:r>
-      <w:r>
-        <w:rPr>
-          <w:rFonts w:ascii="Cambria Math" w:hAnsi="Cambria Math" w:cs="Cambria Math"/>
-          <w:sz w:val="36"/>
-          <w:szCs w:val="36"/>
-          <w:lang w:bidi="fa-IR"/>
-        </w:rPr>
-        <w:t xml:space="preserve">  </w:t>
+        <w:t>The norm of x plus y is less than or equal to the norm of x plus the norm of y</w:t>
+      </w:r>
+      <w:r>
+        <w:rPr>
+          <w:rFonts w:ascii="Cambria Math" w:hAnsi="Cambria Math" w:cs="Cambria Math" w:hint="cs"/>
+          <w:sz w:val="36"/>
+          <w:szCs w:val="36"/>
+          <w:rtl/>
+          <w:lang w:bidi="fa-IR"/>
+        </w:rPr>
+        <w:t>.</w:t>
       </w:r>
     </w:p>
     <w:p>
@@ -1687,7 +1380,16 @@
           <w:lang w:bidi="fa-IR"/>
         </w:rPr>
         <w:br/>
-        <w:t>I’ve drawn a vector starting from the origin and pointing to this point, roughly at (6, 4)</w:t>
+        <w:t xml:space="preserve">I’ve drawn a vector starting from the origin and pointing to this point, roughly </w:t>
+      </w:r>
+      <w:proofErr w:type="gramStart"/>
+      <w:r>
+        <w:rPr>
+          <w:sz w:val="36"/>
+          <w:szCs w:val="36"/>
+          <w:lang w:bidi="fa-IR"/>
+        </w:rPr>
+        <w:t xml:space="preserve">at </w:t>
       </w:r>
       <w:r>
         <w:rPr>
@@ -1707,24 +1409,44 @@
         </w:rPr>
         <w:t>(</w:t>
       </w:r>
-      <w:r>
-        <w:rPr>
-          <w:sz w:val="36"/>
-          <w:szCs w:val="36"/>
-          <w:lang w:bidi="fa-IR"/>
-        </w:rPr>
-        <w:t>the point with coordinates six and fou</w:t>
-      </w:r>
-      <w:r>
-        <w:rPr>
-          <w:sz w:val="36"/>
-          <w:szCs w:val="36"/>
-          <w:lang w:bidi="fa-IR"/>
-        </w:rPr>
-        <w:t xml:space="preserve">r  --  </w:t>
-      </w:r>
-      <w:r>
-        <w:rPr>
+      <w:proofErr w:type="gramEnd"/>
+      <w:r>
+        <w:rPr>
+          <w:sz w:val="36"/>
+          <w:szCs w:val="36"/>
+          <w:lang w:bidi="fa-IR"/>
+        </w:rPr>
+        <w:t xml:space="preserve">the point with coordinates six and </w:t>
+      </w:r>
+      <w:proofErr w:type="gramStart"/>
+      <w:r>
+        <w:rPr>
+          <w:sz w:val="36"/>
+          <w:szCs w:val="36"/>
+          <w:lang w:bidi="fa-IR"/>
+        </w:rPr>
+        <w:t>fou</w:t>
+      </w:r>
+      <w:r>
+        <w:rPr>
+          <w:sz w:val="36"/>
+          <w:szCs w:val="36"/>
+          <w:lang w:bidi="fa-IR"/>
+        </w:rPr>
+        <w:t>r  --</w:t>
+      </w:r>
+      <w:proofErr w:type="gramEnd"/>
+      <w:r>
+        <w:rPr>
+          <w:sz w:val="36"/>
+          <w:szCs w:val="36"/>
+          <w:lang w:bidi="fa-IR"/>
+        </w:rPr>
+        <w:t xml:space="preserve">  </w:t>
+      </w:r>
+      <w:r>
+        <w:rPr>
+          <w:color w:val="EE0000"/>
           <w:sz w:val="36"/>
           <w:szCs w:val="36"/>
           <w:lang w:bidi="fa-IR"/>
@@ -1788,7 +1510,33 @@
           <w:szCs w:val="36"/>
           <w:lang w:bidi="fa-IR"/>
         </w:rPr>
-        <w:t>To make it clearer, we label the vector as x.</w:t>
+        <w:t xml:space="preserve">To make it </w:t>
+      </w:r>
+      <w:proofErr w:type="gramStart"/>
+      <w:r>
+        <w:rPr>
+          <w:sz w:val="36"/>
+          <w:szCs w:val="36"/>
+          <w:lang w:bidi="fa-IR"/>
+        </w:rPr>
+        <w:t xml:space="preserve">more </w:t>
+      </w:r>
+      <w:r>
+        <w:rPr>
+          <w:sz w:val="36"/>
+          <w:szCs w:val="36"/>
+          <w:lang w:bidi="fa-IR"/>
+        </w:rPr>
+        <w:t>clear</w:t>
+      </w:r>
+      <w:proofErr w:type="gramEnd"/>
+      <w:r>
+        <w:rPr>
+          <w:sz w:val="36"/>
+          <w:szCs w:val="36"/>
+          <w:lang w:bidi="fa-IR"/>
+        </w:rPr>
+        <w:t>, we label the vector as x.</w:t>
       </w:r>
       <w:r>
         <w:rPr>
@@ -1797,7 +1545,16 @@
           <w:lang w:bidi="fa-IR"/>
         </w:rPr>
         <w:br/>
-        <w:t>So, the norm of x is the distance from the origin to the tip of vector x</w:t>
+        <w:t xml:space="preserve">So, the norm of x is the distance from the origin to the tip of vector </w:t>
+      </w:r>
+      <w:proofErr w:type="gramStart"/>
+      <w:r>
+        <w:rPr>
+          <w:sz w:val="36"/>
+          <w:szCs w:val="36"/>
+          <w:lang w:bidi="fa-IR"/>
+        </w:rPr>
+        <w:t>x</w:t>
       </w:r>
       <w:r>
         <w:rPr>
@@ -1817,6 +1574,7 @@
         </w:rPr>
         <w:t>or</w:t>
       </w:r>
+      <w:proofErr w:type="gramEnd"/>
       <w:r>
         <w:t xml:space="preserve"> </w:t>
       </w:r>
@@ -1826,7 +1584,16 @@
           <w:szCs w:val="36"/>
           <w:lang w:bidi="fa-IR"/>
         </w:rPr>
-        <w:t>the length of vector x</w:t>
+        <w:t xml:space="preserve">the length of vector </w:t>
+      </w:r>
+      <w:proofErr w:type="gramStart"/>
+      <w:r>
+        <w:rPr>
+          <w:sz w:val="36"/>
+          <w:szCs w:val="36"/>
+          <w:lang w:bidi="fa-IR"/>
+        </w:rPr>
+        <w:t>x</w:t>
       </w:r>
       <w:r>
         <w:rPr>
@@ -1846,6 +1613,7 @@
         </w:rPr>
         <w:t>.</w:t>
       </w:r>
+      <w:proofErr w:type="gramEnd"/>
     </w:p>
     <w:p>
       <w:pPr>
@@ -1880,6 +1648,7 @@
           <w:szCs w:val="36"/>
           <w:lang w:bidi="fa-IR"/>
         </w:rPr>
+        <w:lastRenderedPageBreak/>
         <w:t>As we mentioned in the definition of a norm, a norm must satisfy three properties.</w:t>
       </w:r>
       <w:r>
@@ -1889,14 +1658,6 @@
           <w:lang w:bidi="fa-IR"/>
         </w:rPr>
         <w:br/>
-      </w:r>
-      <w:r>
-        <w:rPr>
-          <w:sz w:val="36"/>
-          <w:szCs w:val="36"/>
-          <w:lang w:bidi="fa-IR"/>
-        </w:rPr>
-        <w:lastRenderedPageBreak/>
         <w:t>Now, we are going to go through each of these properties and see what each of these properties really means in practice</w:t>
       </w:r>
       <w:r>
@@ -1925,31 +1686,6 @@
           <w:lang w:bidi="fa-IR"/>
         </w:rPr>
         <w:t>12-1:</w:t>
-      </w:r>
-    </w:p>
-    <w:p>
-      <w:pPr>
-        <w:rPr>
-          <w:sz w:val="36"/>
-          <w:szCs w:val="36"/>
-          <w:lang w:bidi="fa-IR"/>
-        </w:rPr>
-      </w:pPr>
-      <w:r>
-        <w:rPr>
-          <w:sz w:val="36"/>
-          <w:szCs w:val="36"/>
-          <w:lang w:bidi="fa-IR"/>
-        </w:rPr>
-        <w:t>Positive definiteness</w:t>
-      </w:r>
-      <w:r>
-        <w:rPr>
-          <w:sz w:val="36"/>
-          <w:szCs w:val="36"/>
-          <w:lang w:bidi="fa-IR"/>
-        </w:rPr>
-        <w:t xml:space="preserve"> :</w:t>
       </w:r>
     </w:p>
     <w:p>
@@ -2019,31 +1755,6 @@
           <w:lang w:bidi="fa-IR"/>
         </w:rPr>
         <w:t>12-2:</w:t>
-      </w:r>
-    </w:p>
-    <w:p>
-      <w:pPr>
-        <w:rPr>
-          <w:sz w:val="36"/>
-          <w:szCs w:val="36"/>
-          <w:lang w:bidi="fa-IR"/>
-        </w:rPr>
-      </w:pPr>
-      <w:r>
-        <w:rPr>
-          <w:sz w:val="36"/>
-          <w:szCs w:val="36"/>
-          <w:lang w:bidi="fa-IR"/>
-        </w:rPr>
-        <w:t>Homogeneity</w:t>
-      </w:r>
-      <w:r>
-        <w:rPr>
-          <w:sz w:val="36"/>
-          <w:szCs w:val="36"/>
-          <w:lang w:bidi="fa-IR"/>
-        </w:rPr>
-        <w:t xml:space="preserve"> : </w:t>
       </w:r>
     </w:p>
     <w:p>
@@ -2180,6 +1891,54 @@
           <w:szCs w:val="36"/>
           <w:lang w:bidi="fa-IR"/>
         </w:rPr>
+        <w:t xml:space="preserve"> </w:t>
+      </w:r>
+      <w:r>
+        <w:rPr>
+          <w:sz w:val="36"/>
+          <w:szCs w:val="36"/>
+          <w:lang w:bidi="fa-IR"/>
+        </w:rPr>
+        <w:t>(</w:t>
+      </w:r>
+      <w:r>
+        <w:rPr>
+          <w:sz w:val="36"/>
+          <w:szCs w:val="36"/>
+          <w:lang w:bidi="fa-IR"/>
+        </w:rPr>
+        <w:t xml:space="preserve">when the absolute value of lambda is </w:t>
+      </w:r>
+      <w:r>
+        <w:rPr>
+          <w:sz w:val="36"/>
+          <w:szCs w:val="36"/>
+          <w:lang w:bidi="fa-IR"/>
+        </w:rPr>
+        <w:t>greater</w:t>
+      </w:r>
+      <w:r>
+        <w:rPr>
+          <w:sz w:val="36"/>
+          <w:szCs w:val="36"/>
+          <w:lang w:bidi="fa-IR"/>
+        </w:rPr>
+        <w:t xml:space="preserve"> than one</w:t>
+      </w:r>
+      <w:r>
+        <w:rPr>
+          <w:sz w:val="36"/>
+          <w:szCs w:val="36"/>
+          <w:lang w:bidi="fa-IR"/>
+        </w:rPr>
+        <w:t>)</w:t>
+      </w:r>
+      <w:r>
+        <w:rPr>
+          <w:sz w:val="36"/>
+          <w:szCs w:val="36"/>
+          <w:lang w:bidi="fa-IR"/>
+        </w:rPr>
         <w:br/>
         <w:t>Now, the vector gets longer, because multiplying by a number greater than one stretches it</w:t>
       </w:r>
@@ -2215,31 +1974,6 @@
           <w:szCs w:val="36"/>
           <w:lang w:bidi="fa-IR"/>
         </w:rPr>
-        <w:t>Triangle inequality</w:t>
-      </w:r>
-      <w:r>
-        <w:rPr>
-          <w:sz w:val="36"/>
-          <w:szCs w:val="36"/>
-          <w:lang w:bidi="fa-IR"/>
-        </w:rPr>
-        <w:t xml:space="preserve"> : </w:t>
-      </w:r>
-    </w:p>
-    <w:p>
-      <w:pPr>
-        <w:rPr>
-          <w:sz w:val="36"/>
-          <w:szCs w:val="36"/>
-          <w:lang w:bidi="fa-IR"/>
-        </w:rPr>
-      </w:pPr>
-      <w:r>
-        <w:rPr>
-          <w:sz w:val="36"/>
-          <w:szCs w:val="36"/>
-          <w:lang w:bidi="fa-IR"/>
-        </w:rPr>
         <w:t>The third property is the triangle inequality.</w:t>
       </w:r>
       <w:r>
@@ -2333,6 +2067,7 @@
     <w:p>
       <w:pPr>
         <w:rPr>
+          <w:rFonts w:ascii="Segoe UI Emoji" w:hAnsi="Segoe UI Emoji" w:cs="Segoe UI Emoji"/>
           <w:sz w:val="36"/>
           <w:szCs w:val="36"/>
           <w:lang w:bidi="fa-IR"/>
@@ -2345,6 +2080,14 @@
           <w:lang w:bidi="fa-IR"/>
         </w:rPr>
         <w:t>The length of this vector cannot exceed the sum of the lengths of x and y, which demonstrates the triangle inequality</w:t>
+      </w:r>
+      <w:r>
+        <w:rPr>
+          <w:sz w:val="36"/>
+          <w:szCs w:val="36"/>
+          <w:lang w:bidi="fa-IR"/>
+        </w:rPr>
+        <w:t>.</w:t>
       </w:r>
     </w:p>
     <w:p>
@@ -2433,13 +2176,23 @@
           <w:lang w:bidi="fa-IR"/>
         </w:rPr>
       </w:pPr>
-      <w:r>
-        <w:rPr>
-          <w:sz w:val="36"/>
-          <w:szCs w:val="36"/>
-          <w:lang w:bidi="fa-IR"/>
-        </w:rPr>
-        <w:t xml:space="preserve">14 : </w:t>
+      <w:proofErr w:type="gramStart"/>
+      <w:r>
+        <w:rPr>
+          <w:sz w:val="36"/>
+          <w:szCs w:val="36"/>
+          <w:lang w:bidi="fa-IR"/>
+        </w:rPr>
+        <w:t>14 :</w:t>
+      </w:r>
+      <w:proofErr w:type="gramEnd"/>
+      <w:r>
+        <w:rPr>
+          <w:sz w:val="36"/>
+          <w:szCs w:val="36"/>
+          <w:lang w:bidi="fa-IR"/>
+        </w:rPr>
+        <w:t xml:space="preserve"> </w:t>
       </w:r>
     </w:p>
     <w:p>
@@ -2503,7 +2256,16 @@
           <w:lang w:bidi="fa-IR"/>
         </w:rPr>
         <w:br/>
-        <w:t>then the pair (X,</w:t>
+        <w:t>then the pair (</w:t>
+      </w:r>
+      <w:proofErr w:type="gramStart"/>
+      <w:r>
+        <w:rPr>
+          <w:sz w:val="36"/>
+          <w:szCs w:val="36"/>
+          <w:lang w:bidi="fa-IR"/>
+        </w:rPr>
+        <w:t>X,</w:t>
       </w:r>
       <w:r>
         <w:rPr>
@@ -2512,7 +2274,17 @@
           <w:szCs w:val="36"/>
           <w:lang w:bidi="fa-IR"/>
         </w:rPr>
-        <w:t>∥⋅∥</w:t>
+        <w:t>∥</w:t>
+      </w:r>
+      <w:proofErr w:type="gramEnd"/>
+      <w:r>
+        <w:rPr>
+          <w:rFonts w:ascii="Cambria Math" w:hAnsi="Cambria Math" w:cs="Cambria Math"/>
+          <w:sz w:val="36"/>
+          <w:szCs w:val="36"/>
+          <w:lang w:bidi="fa-IR"/>
+        </w:rPr>
+        <w:t>⋅∥</w:t>
       </w:r>
       <w:r>
         <w:rPr>

</xml_diff>